<commit_message>
updated task 1 criteria
</commit_message>
<xml_diff>
--- a/assessments/Assessment-01.docx
+++ b/assessments/Assessment-01.docx
@@ -2184,16 +2184,6 @@
           <w:szCs w:val="20"/>
         </w:rPr>
         <w:br/>
-      </w:r>
-      <w:bookmarkStart w:id="0" w:name="_GoBack"/>
-      <w:bookmarkEnd w:id="0"/>
-      <w:r>
-        <w:rPr>
-          <w:rFonts w:ascii="LucidaGrande" w:eastAsia="Times New Roman" w:hAnsi="LucidaGrande" w:cs="LucidaGrande"/>
-          <w:color w:val="212121"/>
-          <w:sz w:val="20"/>
-          <w:szCs w:val="20"/>
-        </w:rPr>
         <w:t>(Format is 1</w:t>
       </w:r>
       <w:r>
@@ -2275,6 +2265,27 @@
           <w:szCs w:val="20"/>
         </w:rPr>
         <w:t xml:space="preserve">User's Role </w:t>
+      </w:r>
+      <w:r>
+        <w:rPr>
+          <w:rFonts w:ascii="LucidaGrande" w:eastAsia="Times New Roman" w:hAnsi="LucidaGrande" w:cs="LucidaGrande"/>
+          <w:color w:val="212121"/>
+          <w:sz w:val="20"/>
+          <w:szCs w:val="20"/>
+        </w:rPr>
+        <w:br/>
+        <w:t>(Create 2 roles, an admin and a standard u</w:t>
+      </w:r>
+      <w:bookmarkStart w:id="0" w:name="_GoBack"/>
+      <w:bookmarkEnd w:id="0"/>
+      <w:r>
+        <w:rPr>
+          <w:rFonts w:ascii="LucidaGrande" w:eastAsia="Times New Roman" w:hAnsi="LucidaGrande" w:cs="LucidaGrande"/>
+          <w:color w:val="212121"/>
+          <w:sz w:val="20"/>
+          <w:szCs w:val="20"/>
+        </w:rPr>
+        <w:t>ser. By default a user is a standard user).</w:t>
       </w:r>
     </w:p>
     <w:p>

</xml_diff>